<commit_message>
populate word and transform to pdf
</commit_message>
<xml_diff>
--- a/templates/template_safts.docx
+++ b/templates/template_safts.docx
@@ -3,6 +3,11 @@
 <w:document xmlns:wpc="http://schemas.microsoft.com/office/word/2010/wordprocessingCanvas" xmlns:cx="http://schemas.microsoft.com/office/drawing/2014/chartex" xmlns:cx1="http://schemas.microsoft.com/office/drawing/2015/9/8/chartex" xmlns:cx2="http://schemas.microsoft.com/office/drawing/2015/10/21/chartex" xmlns:cx3="http://schemas.microsoft.com/office/drawing/2016/5/9/chartex" xmlns:cx4="http://schemas.microsoft.com/office/drawing/2016/5/10/chartex" xmlns:cx5="http://schemas.microsoft.com/office/drawing/2016/5/11/chartex" xmlns:cx6="http://schemas.microsoft.com/office/drawing/2016/5/12/chartex" xmlns:cx7="http://schemas.microsoft.com/office/drawing/2016/5/13/chartex" xmlns:cx8="http://schemas.microsoft.com/office/drawing/2016/5/14/chartex" xmlns:mc="http://schemas.openxmlformats.org/markup-compatibility/2006" xmlns:aink="http://schemas.microsoft.com/office/drawing/2016/ink" xmlns:am3d="http://schemas.microsoft.com/office/drawing/2017/model3d" xmlns:o="urn:schemas-microsoft-com:office:office" xmlns:r="http://schemas.openxmlformats.org/officeDocument/2006/relationships" xmlns:m="http://schemas.openxmlformats.org/officeDocument/2006/math" xmlns:v="urn:schemas-microsoft-com:vml" xmlns:wp14="http://schemas.microsoft.com/office/word/2010/wordprocessingDrawing" xmlns:wp="http://schemas.openxmlformats.org/drawingml/2006/wordprocessingDrawing" xmlns:w10="urn:schemas-microsoft-com:office:word" xmlns:w="http://schemas.openxmlformats.org/wordprocessingml/2006/main" xmlns:w14="http://schemas.microsoft.com/office/word/2010/wordml" xmlns:w15="http://schemas.microsoft.com/office/word/2012/wordml" xmlns:w16cex="http://schemas.microsoft.com/office/word/2018/wordml/cex" xmlns:w16cid="http://schemas.microsoft.com/office/word/2016/wordml/cid" xmlns:w16="http://schemas.microsoft.com/office/word/2018/wordml" xmlns:w16se="http://schemas.microsoft.com/office/word/2015/wordml/symex" xmlns:wpg="http://schemas.microsoft.com/office/word/2010/wordprocessingGroup" xmlns:wpi="http://schemas.microsoft.com/office/word/2010/wordprocessingInk" xmlns:wne="http://schemas.microsoft.com/office/word/2006/wordml" xmlns:wps="http://schemas.microsoft.com/office/word/2010/wordprocessingShape" mc:Ignorable="w14 w15 w16se w16cid w16 w16cex wp14">
   <w:body>
     <w:p>
+      <w:pPr>
+        <w:rPr>
+          <w:noProof/>
+        </w:rPr>
+      </w:pPr>
       <w:fldSimple w:instr=" MERGEFIELD  cliente  \* MERGEFORMAT ">
         <w:r>
           <w:rPr>
@@ -11,18 +16,20 @@
           <w:t>«cliente»</w:t>
         </w:r>
       </w:fldSimple>
+    </w:p>
+    <w:p>
       <w:r>
         <w:rPr>
           <w:noProof/>
         </w:rPr>
         <w:drawing>
-          <wp:anchor distT="0" distB="0" distL="114300" distR="114300" simplePos="0" relativeHeight="251658240" behindDoc="1" locked="0" layoutInCell="1" allowOverlap="1" wp14:anchorId="7B6018D2" wp14:editId="5CDE424D">
+          <wp:anchor distT="0" distB="0" distL="114300" distR="114300" simplePos="0" relativeHeight="251658240" behindDoc="1" locked="0" layoutInCell="1" allowOverlap="1" wp14:anchorId="7B6018D2" wp14:editId="65F5C23D">
             <wp:simplePos x="0" y="0"/>
             <wp:positionH relativeFrom="margin">
-              <wp:align>left</wp:align>
+              <wp:posOffset>0</wp:posOffset>
             </wp:positionH>
             <wp:positionV relativeFrom="page">
-              <wp:posOffset>581025</wp:posOffset>
+              <wp:posOffset>885825</wp:posOffset>
             </wp:positionV>
             <wp:extent cx="6991350" cy="7220585"/>
             <wp:effectExtent l="0" t="0" r="0" b="0"/>
@@ -161,7 +168,13 @@
     <w:p/>
     <w:p>
       <w:r>
-        <w:t xml:space="preserve">    </w:t>
+        <w:t xml:space="preserve">  </w:t>
+      </w:r>
+      <w:r>
+        <w:t xml:space="preserve">     </w:t>
+      </w:r>
+      <w:r>
+        <w:t xml:space="preserve">  </w:t>
       </w:r>
       <w:fldSimple w:instr=" MERGEFIELD  n_fat  \* MERGEFORMAT ">
         <w:r>
@@ -172,7 +185,13 @@
         </w:r>
       </w:fldSimple>
       <w:r>
-        <w:t xml:space="preserve">                          </w:t>
+        <w:t xml:space="preserve">         </w:t>
+      </w:r>
+      <w:r>
+        <w:t xml:space="preserve">     </w:t>
+      </w:r>
+      <w:r>
+        <w:t xml:space="preserve">                 </w:t>
       </w:r>
       <w:fldSimple w:instr=" MERGEFIELD  t_creditos  \* MERGEFORMAT ">
         <w:r>
@@ -183,7 +202,13 @@
         </w:r>
       </w:fldSimple>
       <w:r>
-        <w:t xml:space="preserve">                 </w:t>
+        <w:t xml:space="preserve">  </w:t>
+      </w:r>
+      <w:r>
+        <w:t xml:space="preserve">       </w:t>
+      </w:r>
+      <w:r>
+        <w:t xml:space="preserve">               </w:t>
       </w:r>
       <w:fldSimple w:instr=" MERGEFIELD  t_debitos  \* MERGEFORMAT ">
         <w:r>

</xml_diff>

<commit_message>
remove hold word to transform and change name of DB. Add installs requirements at readme
</commit_message>
<xml_diff>
--- a/templates/template_safts.docx
+++ b/templates/template_safts.docx
@@ -8,14 +8,27 @@
           <w:noProof/>
         </w:rPr>
       </w:pPr>
-      <w:fldSimple w:instr=" MERGEFIELD  cliente  \* MERGEFORMAT ">
-        <w:r>
-          <w:rPr>
-            <w:noProof/>
-          </w:rPr>
-          <w:t>«cliente»</w:t>
-        </w:r>
-      </w:fldSimple>
+      <w:r>
+        <w:fldChar w:fldCharType="begin"/>
+      </w:r>
+      <w:r>
+        <w:instrText xml:space="preserve"> MERGEFIELD  cliente  \* MERGEFORMAT </w:instrText>
+      </w:r>
+      <w:r>
+        <w:fldChar w:fldCharType="separate"/>
+      </w:r>
+      <w:r>
+        <w:rPr>
+          <w:noProof/>
+        </w:rPr>
+        <w:t>«cliente»</w:t>
+      </w:r>
+      <w:r>
+        <w:rPr>
+          <w:noProof/>
+        </w:rPr>
+        <w:fldChar w:fldCharType="end"/>
+      </w:r>
     </w:p>
     <w:p>
       <w:r>
@@ -113,36 +126,75 @@
       <w:r>
         <w:t xml:space="preserve">   </w:t>
       </w:r>
-      <w:fldSimple w:instr=" MERGEFIELD  nif  \* MERGEFORMAT ">
-        <w:r>
-          <w:rPr>
-            <w:noProof/>
-          </w:rPr>
-          <w:t>«nif»</w:t>
-        </w:r>
-      </w:fldSimple>
+      <w:r>
+        <w:fldChar w:fldCharType="begin"/>
+      </w:r>
+      <w:r>
+        <w:instrText xml:space="preserve"> MERGEFIELD  nif  \* MERGEFORMAT </w:instrText>
+      </w:r>
+      <w:r>
+        <w:fldChar w:fldCharType="separate"/>
+      </w:r>
+      <w:r>
+        <w:rPr>
+          <w:noProof/>
+        </w:rPr>
+        <w:t>«nif»</w:t>
+      </w:r>
+      <w:r>
+        <w:rPr>
+          <w:noProof/>
+        </w:rPr>
+        <w:fldChar w:fldCharType="end"/>
+      </w:r>
       <w:r>
         <w:t xml:space="preserve">                                </w:t>
       </w:r>
-      <w:fldSimple w:instr=" MERGEFIELD  ano  \* MERGEFORMAT ">
-        <w:r>
-          <w:rPr>
-            <w:noProof/>
-          </w:rPr>
-          <w:t>«ano»</w:t>
-        </w:r>
-      </w:fldSimple>
+      <w:r>
+        <w:fldChar w:fldCharType="begin"/>
+      </w:r>
+      <w:r>
+        <w:instrText xml:space="preserve"> MERGEFIELD  ano  \* MERGEFORMAT </w:instrText>
+      </w:r>
+      <w:r>
+        <w:fldChar w:fldCharType="separate"/>
+      </w:r>
+      <w:r>
+        <w:rPr>
+          <w:noProof/>
+        </w:rPr>
+        <w:t>«ano»</w:t>
+      </w:r>
+      <w:r>
+        <w:rPr>
+          <w:noProof/>
+        </w:rPr>
+        <w:fldChar w:fldCharType="end"/>
+      </w:r>
       <w:r>
         <w:t xml:space="preserve">                            </w:t>
       </w:r>
-      <w:fldSimple w:instr=" MERGEFIELD  mes  \* MERGEFORMAT ">
-        <w:r>
-          <w:rPr>
-            <w:noProof/>
-          </w:rPr>
-          <w:t>«mes»</w:t>
-        </w:r>
-      </w:fldSimple>
+      <w:r>
+        <w:fldChar w:fldCharType="begin"/>
+      </w:r>
+      <w:r>
+        <w:instrText xml:space="preserve"> MERGEFIELD  mes  \* MERGEFORMAT </w:instrText>
+      </w:r>
+      <w:r>
+        <w:fldChar w:fldCharType="separate"/>
+      </w:r>
+      <w:r>
+        <w:rPr>
+          <w:noProof/>
+        </w:rPr>
+        <w:t>«mes»</w:t>
+      </w:r>
+      <w:r>
+        <w:rPr>
+          <w:noProof/>
+        </w:rPr>
+        <w:fldChar w:fldCharType="end"/>
+      </w:r>
     </w:p>
     <w:p/>
     <w:p/>
@@ -156,14 +208,27 @@
       <w:r>
         <w:t xml:space="preserve">                                           </w:t>
       </w:r>
-      <w:fldSimple w:instr=" MERGEFIELD  data  \* MERGEFORMAT ">
-        <w:r>
-          <w:rPr>
-            <w:noProof/>
-          </w:rPr>
-          <w:t>«data»</w:t>
-        </w:r>
-      </w:fldSimple>
+      <w:r>
+        <w:fldChar w:fldCharType="begin"/>
+      </w:r>
+      <w:r>
+        <w:instrText xml:space="preserve"> MERGEFIELD  data  \* MERGEFORMAT </w:instrText>
+      </w:r>
+      <w:r>
+        <w:fldChar w:fldCharType="separate"/>
+      </w:r>
+      <w:r>
+        <w:rPr>
+          <w:noProof/>
+        </w:rPr>
+        <w:t>«data»</w:t>
+      </w:r>
+      <w:r>
+        <w:rPr>
+          <w:noProof/>
+        </w:rPr>
+        <w:fldChar w:fldCharType="end"/>
+      </w:r>
     </w:p>
     <w:p/>
     <w:p>
@@ -176,14 +241,27 @@
       <w:r>
         <w:t xml:space="preserve">  </w:t>
       </w:r>
-      <w:fldSimple w:instr=" MERGEFIELD  n_fat  \* MERGEFORMAT ">
-        <w:r>
-          <w:rPr>
-            <w:noProof/>
-          </w:rPr>
-          <w:t>«n_fat»</w:t>
-        </w:r>
-      </w:fldSimple>
+      <w:r>
+        <w:fldChar w:fldCharType="begin"/>
+      </w:r>
+      <w:r>
+        <w:instrText xml:space="preserve"> MERGEFIELD  n_fat  \* MERGEFORMAT </w:instrText>
+      </w:r>
+      <w:r>
+        <w:fldChar w:fldCharType="separate"/>
+      </w:r>
+      <w:r>
+        <w:rPr>
+          <w:noProof/>
+        </w:rPr>
+        <w:t>«n_fat»</w:t>
+      </w:r>
+      <w:r>
+        <w:rPr>
+          <w:noProof/>
+        </w:rPr>
+        <w:fldChar w:fldCharType="end"/>
+      </w:r>
       <w:r>
         <w:t xml:space="preserve">         </w:t>
       </w:r>
@@ -193,14 +271,27 @@
       <w:r>
         <w:t xml:space="preserve">                 </w:t>
       </w:r>
-      <w:fldSimple w:instr=" MERGEFIELD  t_creditos  \* MERGEFORMAT ">
-        <w:r>
-          <w:rPr>
-            <w:noProof/>
-          </w:rPr>
-          <w:t>«t_creditos»</w:t>
-        </w:r>
-      </w:fldSimple>
+      <w:r>
+        <w:fldChar w:fldCharType="begin"/>
+      </w:r>
+      <w:r>
+        <w:instrText xml:space="preserve"> MERGEFIELD  t_creditos  \* MERGEFORMAT </w:instrText>
+      </w:r>
+      <w:r>
+        <w:fldChar w:fldCharType="separate"/>
+      </w:r>
+      <w:r>
+        <w:rPr>
+          <w:noProof/>
+        </w:rPr>
+        <w:t>«t_creditos»</w:t>
+      </w:r>
+      <w:r>
+        <w:rPr>
+          <w:noProof/>
+        </w:rPr>
+        <w:fldChar w:fldCharType="end"/>
+      </w:r>
       <w:r>
         <w:t xml:space="preserve">  </w:t>
       </w:r>
@@ -210,24 +301,28 @@
       <w:r>
         <w:t xml:space="preserve">               </w:t>
       </w:r>
-      <w:fldSimple w:instr=" MERGEFIELD  t_debitos  \* MERGEFORMAT ">
-        <w:r>
-          <w:rPr>
-            <w:noProof/>
-          </w:rPr>
-          <w:t>«t_debitos»</w:t>
-        </w:r>
-      </w:fldSimple>
+      <w:r>
+        <w:fldChar w:fldCharType="begin"/>
+      </w:r>
+      <w:r>
+        <w:instrText xml:space="preserve"> MERGEFIELD  t_debitos  \* MERGEFORMAT </w:instrText>
+      </w:r>
+      <w:r>
+        <w:fldChar w:fldCharType="separate"/>
+      </w:r>
+      <w:r>
+        <w:rPr>
+          <w:noProof/>
+        </w:rPr>
+        <w:t>«t_debitos»</w:t>
+      </w:r>
+      <w:r>
+        <w:rPr>
+          <w:noProof/>
+        </w:rPr>
+        <w:fldChar w:fldCharType="end"/>
+      </w:r>
     </w:p>
-    <w:p/>
-    <w:p/>
-    <w:p/>
-    <w:p/>
-    <w:p/>
-    <w:p/>
-    <w:p/>
-    <w:p/>
-    <w:p/>
     <w:p/>
     <w:sectPr>
       <w:pgSz w:w="11906" w:h="16838"/>

</xml_diff>